<commit_message>
arrumações do quarto :yum:
</commit_message>
<xml_diff>
--- a/laig_proj3/docs/LAIG-Manual.docx
+++ b/laig_proj3/docs/LAIG-Manual.docx
@@ -2344,7 +2344,7 @@
                               <w:jc w:val="center"/>
                             </w:pPr>
                             <w:r>
-                              <w:t>Relógio</w:t>
+                              <w:t>Marcador</w:t>
                             </w:r>
                           </w:p>
                         </w:txbxContent>
@@ -2378,7 +2378,7 @@
                         <w:jc w:val="center"/>
                       </w:pPr>
                       <w:r>
-                        <w:t>Relógio</w:t>
+                        <w:t>Marcador</w:t>
                       </w:r>
                     </w:p>
                   </w:txbxContent>
@@ -2720,7 +2720,15 @@
           <w:sz w:val="20"/>
           <w:szCs w:val="20"/>
         </w:rPr>
-        <w:t xml:space="preserve">Relógio – além </w:t>
+        <w:t>Marcador</w:t>
+      </w:r>
+      <w:r>
+        <w:rPr>
+          <w:rFonts w:ascii="Trebuchet MS" w:hAnsi="Trebuchet MS"/>
+          <w:sz w:val="20"/>
+          <w:szCs w:val="20"/>
+        </w:rPr>
+        <w:t xml:space="preserve"> – além </w:t>
       </w:r>
       <w:r>
         <w:rPr>
@@ -6061,16 +6069,7 @@
           <w:rFonts w:ascii="Trebuchet MS" w:hAnsi="Trebuchet MS"/>
           <w:sz w:val="20"/>
         </w:rPr>
-        <w:t xml:space="preserve"> de con</w:t>
-      </w:r>
-      <w:bookmarkStart w:id="0" w:name="_GoBack"/>
-      <w:bookmarkEnd w:id="0"/>
-      <w:r>
-        <w:rPr>
-          <w:rFonts w:ascii="Trebuchet MS" w:hAnsi="Trebuchet MS"/>
-          <w:sz w:val="20"/>
-        </w:rPr>
-        <w:t>figuração</w:t>
+        <w:t xml:space="preserve"> de configuração</w:t>
       </w:r>
       <w:r>
         <w:rPr>
@@ -6163,47 +6162,18 @@
           <w:i/>
           <w:sz w:val="20"/>
         </w:rPr>
-        <w:t>Da</w:t>
-      </w:r>
-      <w:r>
-        <w:rPr>
-          <w:rFonts w:ascii="Trebuchet MS" w:hAnsi="Trebuchet MS"/>
-          <w:i/>
-          <w:sz w:val="20"/>
-        </w:rPr>
-        <w:t>rk</w:t>
-      </w:r>
-      <w:r>
-        <w:rPr>
-          <w:rFonts w:ascii="Trebuchet MS" w:hAnsi="Trebuchet MS"/>
-          <w:i/>
-          <w:sz w:val="20"/>
-        </w:rPr>
-        <w:t>r</w:t>
-      </w:r>
-      <w:r>
-        <w:rPr>
-          <w:rFonts w:ascii="Trebuchet MS" w:hAnsi="Trebuchet MS"/>
-          <w:i/>
-          <w:sz w:val="20"/>
-        </w:rPr>
-        <w:t>oom</w:t>
-      </w:r>
-      <w:r>
-        <w:rPr>
-          <w:rFonts w:ascii="Trebuchet MS" w:hAnsi="Trebuchet MS"/>
-          <w:sz w:val="20"/>
-        </w:rPr>
-        <w:t xml:space="preserve">, </w:t>
-      </w:r>
-      <w:r>
-        <w:rPr>
-          <w:rFonts w:ascii="Trebuchet MS" w:hAnsi="Trebuchet MS"/>
-          <w:i/>
-          <w:sz w:val="20"/>
-        </w:rPr>
         <w:t>Park</w:t>
       </w:r>
+      <w:r>
+        <w:rPr>
+          <w:rFonts w:ascii="Trebuchet MS" w:hAnsi="Trebuchet MS"/>
+          <w:i/>
+          <w:sz w:val="20"/>
+        </w:rPr>
+        <w:t>, Room</w:t>
+      </w:r>
+      <w:bookmarkStart w:id="0" w:name="_GoBack"/>
+      <w:bookmarkEnd w:id="0"/>
       <w:r>
         <w:rPr>
           <w:rFonts w:ascii="Trebuchet MS" w:hAnsi="Trebuchet MS"/>

</xml_diff>